<commit_message>
Ex2_1 part 1 finished
</commit_message>
<xml_diff>
--- a/Sleutel/Portfolio.docx
+++ b/Sleutel/Portfolio.docx
@@ -340,7 +340,6 @@
         </w:rPr>
         <w:t xml:space="preserve">n met EFM32 </w:t>
       </w:r>
-      <w:proofErr w:type="spellStart"/>
       <w:r>
         <w:rPr>
           <w:b/>
@@ -349,7 +348,6 @@
         </w:rPr>
         <w:t>MCU’s</w:t>
       </w:r>
-      <w:proofErr w:type="spellEnd"/>
     </w:p>
     <w:p>
       <w:pPr>
@@ -451,25 +449,7 @@
           <w:szCs w:val="20"/>
           <w:lang w:val="nl-BE"/>
         </w:rPr>
-        <w:t xml:space="preserve">Bachelor of </w:t>
-      </w:r>
-      <w:proofErr w:type="spellStart"/>
-      <w:r>
-        <w:rPr>
-          <w:b/>
-          <w:szCs w:val="20"/>
-          <w:lang w:val="nl-BE"/>
-        </w:rPr>
-        <w:t>science</w:t>
-      </w:r>
-      <w:proofErr w:type="spellEnd"/>
-      <w:r>
-        <w:rPr>
-          <w:b/>
-          <w:szCs w:val="20"/>
-          <w:lang w:val="nl-BE"/>
-        </w:rPr>
-        <w:t xml:space="preserve"> in de </w:t>
+        <w:t xml:space="preserve">Bachelor of science in de </w:t>
       </w:r>
       <w:r>
         <w:rPr>
@@ -889,13 +869,8 @@
       <w:pPr>
         <w:pStyle w:val="Heading2"/>
       </w:pPr>
-      <w:proofErr w:type="spellStart"/>
-      <w:r>
-        <w:t>Enable</w:t>
-      </w:r>
-      <w:proofErr w:type="spellEnd"/>
-      <w:r>
-        <w:t xml:space="preserve"> timer</w:t>
+      <w:r>
+        <w:t>Enable timer</w:t>
       </w:r>
     </w:p>
     <w:p>
@@ -914,35 +889,13 @@
         <w:rPr>
           <w:lang w:val="nl-BE"/>
         </w:rPr>
-        <w:t xml:space="preserve"> timer te gebruiken moeten we hem eerste </w:t>
-      </w:r>
-      <w:proofErr w:type="spellStart"/>
-      <w:r>
-        <w:rPr>
-          <w:lang w:val="nl-BE"/>
-        </w:rPr>
-        <w:t>enablen</w:t>
-      </w:r>
-      <w:proofErr w:type="spellEnd"/>
-      <w:r>
-        <w:rPr>
-          <w:lang w:val="nl-BE"/>
-        </w:rPr>
-        <w:t xml:space="preserve">, want alle klokken staan standaard </w:t>
-      </w:r>
-      <w:proofErr w:type="spellStart"/>
-      <w:r>
-        <w:rPr>
-          <w:lang w:val="nl-BE"/>
-        </w:rPr>
-        <w:t>gedisabled</w:t>
-      </w:r>
-      <w:proofErr w:type="spellEnd"/>
-      <w:r>
-        <w:rPr>
-          <w:lang w:val="nl-BE"/>
-        </w:rPr>
-        <w:t>. We doen dit om</w:t>
+        <w:t xml:space="preserve"> timer te gebruiken moeten we hem eerste enablen</w:t>
+      </w:r>
+      <w:r>
+        <w:rPr>
+          <w:lang w:val="nl-BE"/>
+        </w:rPr>
+        <w:t>, want alle klokken staan standaard gedisabled. We doen dit om</w:t>
       </w:r>
       <w:r>
         <w:rPr>
@@ -1037,7 +990,7 @@
               </wp:anchor>
             </w:drawing>
           </mc:Choice>
-          <mc:Fallback xmlns="">
+          <mc:Fallback>
             <w:pict>
               <v:rect w14:anchorId="4ED4B4EB" id="Rectangle 43" o:spid="_x0000_s1026" style="position:absolute;margin-left:388.15pt;margin-top:44.85pt;width:39.6pt;height:15.6pt;z-index:251659264;visibility:visible;mso-wrap-style:square;mso-wrap-distance-left:9pt;mso-wrap-distance-top:0;mso-wrap-distance-right:9pt;mso-wrap-distance-bottom:0;mso-position-horizontal:absolute;mso-position-horizontal-relative:text;mso-position-vertical:absolute;mso-position-vertical-relative:text;v-text-anchor:middle" o:gfxdata="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" filled="f" strokecolor="red" strokeweight="1pt"/>
             </w:pict>
@@ -1121,49 +1074,7 @@
         <w:rPr>
           <w:lang w:val="nl-BE"/>
         </w:rPr>
-        <w:t xml:space="preserve">De HFPERCLK is de High </w:t>
-      </w:r>
-      <w:proofErr w:type="spellStart"/>
-      <w:r>
-        <w:rPr>
-          <w:lang w:val="nl-BE"/>
-        </w:rPr>
-        <w:t>Frequency</w:t>
-      </w:r>
-      <w:proofErr w:type="spellEnd"/>
-      <w:r>
-        <w:rPr>
-          <w:lang w:val="nl-BE"/>
-        </w:rPr>
-        <w:t xml:space="preserve"> </w:t>
-      </w:r>
-      <w:proofErr w:type="spellStart"/>
-      <w:r>
-        <w:rPr>
-          <w:lang w:val="nl-BE"/>
-        </w:rPr>
-        <w:t>Peripheral</w:t>
-      </w:r>
-      <w:proofErr w:type="spellEnd"/>
-      <w:r>
-        <w:rPr>
-          <w:lang w:val="nl-BE"/>
-        </w:rPr>
-        <w:t xml:space="preserve"> </w:t>
-      </w:r>
-      <w:proofErr w:type="spellStart"/>
-      <w:r>
-        <w:rPr>
-          <w:lang w:val="nl-BE"/>
-        </w:rPr>
-        <w:t>Clock</w:t>
-      </w:r>
-      <w:proofErr w:type="spellEnd"/>
-      <w:r>
-        <w:rPr>
-          <w:lang w:val="nl-BE"/>
-        </w:rPr>
-        <w:t xml:space="preserve"> </w:t>
+        <w:t xml:space="preserve">De HFPERCLK is de High Frequency Peripheral Clock </w:t>
       </w:r>
       <w:r>
         <w:rPr>
@@ -1187,35 +1098,7 @@
         <w:rPr>
           <w:lang w:val="nl-BE"/>
         </w:rPr>
-        <w:t xml:space="preserve">staan </w:t>
-      </w:r>
-      <w:proofErr w:type="spellStart"/>
-      <w:r>
-        <w:rPr>
-          <w:lang w:val="nl-BE"/>
-        </w:rPr>
-        <w:t>clock</w:t>
-      </w:r>
-      <w:proofErr w:type="spellEnd"/>
-      <w:r>
-        <w:rPr>
-          <w:lang w:val="nl-BE"/>
-        </w:rPr>
-        <w:t xml:space="preserve"> </w:t>
-      </w:r>
-      <w:proofErr w:type="spellStart"/>
-      <w:r>
-        <w:rPr>
-          <w:lang w:val="nl-BE"/>
-        </w:rPr>
-        <w:t>gated</w:t>
-      </w:r>
-      <w:proofErr w:type="spellEnd"/>
-      <w:r>
-        <w:rPr>
-          <w:lang w:val="nl-BE"/>
-        </w:rPr>
-        <w:t xml:space="preserve"> als ze niet </w:t>
+        <w:t xml:space="preserve">staan clock gated als ze niet </w:t>
       </w:r>
       <w:r>
         <w:rPr>
@@ -1323,21 +1206,7 @@
         <w:rPr>
           <w:lang w:val="nl-BE"/>
         </w:rPr>
-        <w:t xml:space="preserve">We kunnen deze </w:t>
-      </w:r>
-      <w:proofErr w:type="spellStart"/>
-      <w:r>
-        <w:rPr>
-          <w:lang w:val="nl-BE"/>
-        </w:rPr>
-        <w:t>enablen</w:t>
-      </w:r>
-      <w:proofErr w:type="spellEnd"/>
-      <w:r>
-        <w:rPr>
-          <w:lang w:val="nl-BE"/>
-        </w:rPr>
-        <w:t xml:space="preserve"> met:</w:t>
+        <w:t>We kunnen deze enablen met:</w:t>
       </w:r>
     </w:p>
     <w:bookmarkStart w:id="3" w:name="_MON_1674984707"/>
@@ -1364,10 +1233,10 @@
             <v:path o:extrusionok="f" gradientshapeok="t" o:connecttype="rect"/>
             <o:lock v:ext="edit" aspectratio="t"/>
           </v:shapetype>
-          <v:shape id="_x0000_i1025" type="#_x0000_t75" style="width:451.3pt;height:20.15pt" o:ole="">
+          <v:shape id="_x0000_i1025" type="#_x0000_t75" style="width:451.2pt;height:20.4pt" o:ole="">
             <v:imagedata r:id="rId17" o:title=""/>
           </v:shape>
-          <o:OLEObject Type="Embed" ProgID="Word.OpenDocumentText.12" ShapeID="_x0000_i1025" DrawAspect="Content" ObjectID="_1674989011" r:id="rId18"/>
+          <o:OLEObject Type="Embed" ProgID="Word.OpenDocumentText.12" ShapeID="_x0000_i1025" DrawAspect="Content" ObjectID="_1675768907" r:id="rId18"/>
         </w:object>
       </w:r>
     </w:p>
@@ -1386,29 +1255,13 @@
         <w:t xml:space="preserve"> operator gebruiken</w:t>
       </w:r>
       <w:r>
-        <w:t xml:space="preserve">, hiermee kunnen we HFPERCLKEN0 bereiken in de CMU </w:t>
-      </w:r>
-      <w:proofErr w:type="spellStart"/>
-      <w:r>
-        <w:t>struct</w:t>
-      </w:r>
-      <w:proofErr w:type="spellEnd"/>
-      <w:r>
-        <w:t xml:space="preserve">. Daarna </w:t>
+        <w:t xml:space="preserve">, hiermee kunnen we HFPERCLKEN0 bereiken in de CMU struct. Daarna </w:t>
       </w:r>
       <w:r>
         <w:t xml:space="preserve">kunnen we een short </w:t>
       </w:r>
       <w:r>
-        <w:t xml:space="preserve">hand or </w:t>
-      </w:r>
-      <w:proofErr w:type="spellStart"/>
-      <w:r>
-        <w:t>operation</w:t>
-      </w:r>
-      <w:proofErr w:type="spellEnd"/>
-      <w:r>
-        <w:t xml:space="preserve"> doen met de laatste bit op 1 gezet.</w:t>
+        <w:t>hand or operation doen met de laatste bit op 1 gezet.</w:t>
       </w:r>
     </w:p>
     <w:p>
@@ -1421,10 +1274,10 @@
     <w:p>
       <w:r>
         <w:object w:dxaOrig="9026" w:dyaOrig="404" w14:anchorId="1A4BC6FB">
-          <v:shape id="_x0000_i1026" type="#_x0000_t75" style="width:451.3pt;height:20.15pt" o:ole="">
+          <v:shape id="_x0000_i1026" type="#_x0000_t75" style="width:451.2pt;height:20.4pt" o:ole="">
             <v:imagedata r:id="rId19" o:title=""/>
           </v:shape>
-          <o:OLEObject Type="Embed" ProgID="Word.OpenDocumentText.12" ShapeID="_x0000_i1026" DrawAspect="Content" ObjectID="_1674989012" r:id="rId20"/>
+          <o:OLEObject Type="Embed" ProgID="Word.OpenDocumentText.12" ShapeID="_x0000_i1026" DrawAspect="Content" ObjectID="_1675768908" r:id="rId20"/>
         </w:object>
       </w:r>
     </w:p>
@@ -1461,21 +1314,7 @@
         <w:rPr>
           <w:lang w:val="nl-BE"/>
         </w:rPr>
-        <w:t xml:space="preserve">de </w:t>
-      </w:r>
-      <w:proofErr w:type="spellStart"/>
-      <w:r>
-        <w:rPr>
-          <w:lang w:val="nl-BE"/>
-        </w:rPr>
-        <w:t>startbit</w:t>
-      </w:r>
-      <w:proofErr w:type="spellEnd"/>
-      <w:r>
-        <w:rPr>
-          <w:lang w:val="nl-BE"/>
-        </w:rPr>
-        <w:t xml:space="preserve"> van het TIMER0_CMD op 1 zetten.</w:t>
+        <w:t>de startbit van het TIMER0_CMD op 1 zetten.</w:t>
       </w:r>
     </w:p>
     <w:p>
@@ -1561,10 +1400,10 @@
     <w:p>
       <w:r>
         <w:object w:dxaOrig="9026" w:dyaOrig="858" w14:anchorId="11313ED5">
-          <v:shape id="_x0000_i1032" type="#_x0000_t75" style="width:451.3pt;height:42.85pt" o:ole="">
+          <v:shape id="_x0000_i1027" type="#_x0000_t75" style="width:451.2pt;height:42.6pt" o:ole="">
             <v:imagedata r:id="rId22" o:title=""/>
           </v:shape>
-          <o:OLEObject Type="Embed" ProgID="Word.OpenDocumentText.12" ShapeID="_x0000_i1032" DrawAspect="Content" ObjectID="_1674989013" r:id="rId23"/>
+          <o:OLEObject Type="Embed" ProgID="Word.OpenDocumentText.12" ShapeID="_x0000_i1027" DrawAspect="Content" ObjectID="_1675768909" r:id="rId23"/>
         </w:object>
       </w:r>
     </w:p>
@@ -1572,30 +1411,15 @@
       <w:pPr>
         <w:pStyle w:val="Heading2"/>
       </w:pPr>
-      <w:proofErr w:type="spellStart"/>
-      <w:r>
-        <w:t>Wait</w:t>
-      </w:r>
-      <w:proofErr w:type="spellEnd"/>
-      <w:r>
-        <w:t xml:space="preserve"> </w:t>
-      </w:r>
-      <w:proofErr w:type="spellStart"/>
-      <w:r>
-        <w:t>for</w:t>
-      </w:r>
-      <w:proofErr w:type="spellEnd"/>
-      <w:r>
-        <w:t xml:space="preserve"> </w:t>
-      </w:r>
-      <w:proofErr w:type="spellStart"/>
+      <w:r>
+        <w:t xml:space="preserve">Wait for </w:t>
+      </w:r>
       <w:r>
         <w:t>thresh</w:t>
       </w:r>
       <w:r>
         <w:t>old</w:t>
       </w:r>
-      <w:proofErr w:type="spellEnd"/>
     </w:p>
     <w:p>
       <w:pPr>
@@ -1613,21 +1437,7 @@
         <w:rPr>
           <w:lang w:val="nl-BE"/>
         </w:rPr>
-        <w:t xml:space="preserve">de </w:t>
-      </w:r>
-      <w:proofErr w:type="spellStart"/>
-      <w:r>
-        <w:rPr>
-          <w:lang w:val="nl-BE"/>
-        </w:rPr>
-        <w:t>count</w:t>
-      </w:r>
-      <w:proofErr w:type="spellEnd"/>
-      <w:r>
-        <w:rPr>
-          <w:lang w:val="nl-BE"/>
-        </w:rPr>
-        <w:t xml:space="preserve"> halen op volgende manier.</w:t>
+        <w:t>de count halen op volgende manier.</w:t>
       </w:r>
     </w:p>
     <w:bookmarkStart w:id="6" w:name="_MON_1674984822"/>
@@ -1643,10 +1453,10 @@
           <w:lang w:val="nl-BE"/>
         </w:rPr>
         <w:object w:dxaOrig="9026" w:dyaOrig="1084" w14:anchorId="42ABC699">
-          <v:shape id="_x0000_i1035" type="#_x0000_t75" style="width:451.3pt;height:54pt" o:ole="">
+          <v:shape id="_x0000_i1028" type="#_x0000_t75" style="width:451.2pt;height:54pt" o:ole="">
             <v:imagedata r:id="rId24" o:title=""/>
           </v:shape>
-          <o:OLEObject Type="Embed" ProgID="Word.OpenDocumentText.12" ShapeID="_x0000_i1035" DrawAspect="Content" ObjectID="_1674989014" r:id="rId25"/>
+          <o:OLEObject Type="Embed" ProgID="Word.OpenDocumentText.12" ShapeID="_x0000_i1028" DrawAspect="Content" ObjectID="_1675768910" r:id="rId25"/>
         </w:object>
       </w:r>
     </w:p>
@@ -1681,21 +1491,7 @@
         <w:rPr>
           <w:lang w:val="nl-BE"/>
         </w:rPr>
-        <w:t xml:space="preserve">het Variabels </w:t>
-      </w:r>
-      <w:proofErr w:type="spellStart"/>
-      <w:r>
-        <w:rPr>
-          <w:lang w:val="nl-BE"/>
-        </w:rPr>
-        <w:t>Window</w:t>
-      </w:r>
-      <w:proofErr w:type="spellEnd"/>
-      <w:r>
-        <w:rPr>
-          <w:lang w:val="nl-BE"/>
-        </w:rPr>
-        <w:t xml:space="preserve"> in de Debugger.</w:t>
+        <w:t>het Variabels Window in de Debugger.</w:t>
       </w:r>
     </w:p>
     <w:bookmarkStart w:id="7" w:name="_MON_1674984864"/>
@@ -1712,10 +1508,10 @@
           <w:lang w:val="nl-BE"/>
         </w:rPr>
         <w:object w:dxaOrig="9026" w:dyaOrig="2670" w14:anchorId="5E011C6B">
-          <v:shape id="_x0000_i1038" type="#_x0000_t75" style="width:316.3pt;height:93.85pt" o:ole="">
+          <v:shape id="_x0000_i1029" type="#_x0000_t75" style="width:316.2pt;height:93.6pt" o:ole="">
             <v:imagedata r:id="rId26" o:title=""/>
           </v:shape>
-          <o:OLEObject Type="Embed" ProgID="Word.OpenDocumentText.12" ShapeID="_x0000_i1038" DrawAspect="Content" ObjectID="_1674989015" r:id="rId27"/>
+          <o:OLEObject Type="Embed" ProgID="Word.OpenDocumentText.12" ShapeID="_x0000_i1029" DrawAspect="Content" ObjectID="_1675768911" r:id="rId27"/>
         </w:object>
       </w:r>
       <w:r>
@@ -1776,21 +1572,7 @@
         <w:rPr>
           <w:lang w:val="nl-BE"/>
         </w:rPr>
-        <w:t xml:space="preserve">In het begin hebben de variabele nog random </w:t>
-      </w:r>
-      <w:proofErr w:type="spellStart"/>
-      <w:r>
-        <w:rPr>
-          <w:lang w:val="nl-BE"/>
-        </w:rPr>
-        <w:t>values</w:t>
-      </w:r>
-      <w:proofErr w:type="spellEnd"/>
-      <w:r>
-        <w:rPr>
-          <w:lang w:val="nl-BE"/>
-        </w:rPr>
-        <w:t xml:space="preserve">, </w:t>
+        <w:t xml:space="preserve">In het begin hebben de variabele nog random values, </w:t>
       </w:r>
       <w:r>
         <w:rPr>
@@ -1808,21 +1590,7 @@
         <w:rPr>
           <w:lang w:val="nl-BE"/>
         </w:rPr>
-        <w:t xml:space="preserve">Zo krijgen ook de pointers als </w:t>
-      </w:r>
-      <w:proofErr w:type="spellStart"/>
-      <w:r>
-        <w:rPr>
-          <w:lang w:val="nl-BE"/>
-        </w:rPr>
-        <w:t>value</w:t>
-      </w:r>
-      <w:proofErr w:type="spellEnd"/>
-      <w:r>
-        <w:rPr>
-          <w:lang w:val="nl-BE"/>
-        </w:rPr>
-        <w:t xml:space="preserve"> het adres van de variabelen.</w:t>
+        <w:t>Zo krijgen ook de pointers als value het adres van de variabelen.</w:t>
       </w:r>
     </w:p>
     <w:p>
@@ -2315,35 +2083,7 @@
         <w:rPr>
           <w:lang w:val="nl-BE"/>
         </w:rPr>
-        <w:t xml:space="preserve">n we de </w:t>
-      </w:r>
-      <w:proofErr w:type="spellStart"/>
-      <w:r>
-        <w:rPr>
-          <w:lang w:val="nl-BE"/>
-        </w:rPr>
-        <w:t>value</w:t>
-      </w:r>
-      <w:proofErr w:type="spellEnd"/>
-      <w:r>
-        <w:rPr>
-          <w:lang w:val="nl-BE"/>
-        </w:rPr>
-        <w:t xml:space="preserve"> op </w:t>
-      </w:r>
-      <w:proofErr w:type="spellStart"/>
-      <w:r>
-        <w:rPr>
-          <w:lang w:val="nl-BE"/>
-        </w:rPr>
-        <w:t>memoryaddress</w:t>
-      </w:r>
-      <w:proofErr w:type="spellEnd"/>
-      <w:r>
-        <w:rPr>
-          <w:lang w:val="nl-BE"/>
-        </w:rPr>
-        <w:t xml:space="preserve"> </w:t>
+        <w:t xml:space="preserve">n we de value op memoryaddress </w:t>
       </w:r>
       <w:r>
         <w:rPr>
@@ -2367,21 +2107,7 @@
         <w:rPr>
           <w:lang w:val="nl-BE"/>
         </w:rPr>
-        <w:t xml:space="preserve"> De </w:t>
-      </w:r>
-      <w:proofErr w:type="spellStart"/>
-      <w:r>
-        <w:rPr>
-          <w:lang w:val="nl-BE"/>
-        </w:rPr>
-        <w:t>value</w:t>
-      </w:r>
-      <w:proofErr w:type="spellEnd"/>
-      <w:r>
-        <w:rPr>
-          <w:lang w:val="nl-BE"/>
-        </w:rPr>
-        <w:t xml:space="preserve"> van deze register is 1 bij een running timer</w:t>
+        <w:t xml:space="preserve"> De value van deze register is 1 bij een running timer</w:t>
       </w:r>
       <w:r>
         <w:rPr>
@@ -2406,27 +2132,13 @@
         <w:rPr>
           <w:lang w:val="nl-BE"/>
         </w:rPr>
-        <w:t xml:space="preserve">de voorlaatste bit op 1 te zetten zal de timer stoppen (zie </w:t>
-      </w:r>
-      <w:proofErr w:type="spellStart"/>
-      <w:r>
-        <w:rPr>
-          <w:lang w:val="nl-BE"/>
-        </w:rPr>
-        <w:t>TIME</w:t>
-      </w:r>
-      <w:r>
-        <w:rPr>
-          <w:lang w:val="nl-BE"/>
-        </w:rPr>
-        <w:t>Rn_CMD</w:t>
-      </w:r>
-      <w:proofErr w:type="spellEnd"/>
-      <w:r>
-        <w:rPr>
-          <w:lang w:val="nl-BE"/>
-        </w:rPr>
-        <w:t xml:space="preserve"> register). </w:t>
+        <w:t>de voorlaatste bit op 1 te zetten zal de timer stoppen (zie TIME</w:t>
+      </w:r>
+      <w:r>
+        <w:rPr>
+          <w:lang w:val="nl-BE"/>
+        </w:rPr>
+        <w:t xml:space="preserve">Rn_CMD register). </w:t>
       </w:r>
     </w:p>
     <w:p>
@@ -2486,21 +2198,7 @@
         <w:rPr>
           <w:lang w:val="nl-BE"/>
         </w:rPr>
-        <w:t xml:space="preserve">Wanneer we dus nu op enter duwen zal de </w:t>
-      </w:r>
-      <w:proofErr w:type="spellStart"/>
-      <w:r>
-        <w:rPr>
-          <w:lang w:val="nl-BE"/>
-        </w:rPr>
-        <w:t>value</w:t>
-      </w:r>
-      <w:proofErr w:type="spellEnd"/>
-      <w:r>
-        <w:rPr>
-          <w:lang w:val="nl-BE"/>
-        </w:rPr>
-        <w:t xml:space="preserve"> op 0x40010008 op 0 springen.</w:t>
+        <w:t>Wanneer we dus nu op enter duwen zal de value op 0x40010008 op 0 springen.</w:t>
       </w:r>
     </w:p>
     <w:p>
@@ -2608,21 +2306,7 @@
         <w:rPr>
           <w:lang w:val="nl-BE"/>
         </w:rPr>
-        <w:t xml:space="preserve">je geen gelijkheid kunt doen in je </w:t>
-      </w:r>
-      <w:proofErr w:type="spellStart"/>
-      <w:r>
-        <w:rPr>
-          <w:lang w:val="nl-BE"/>
-        </w:rPr>
-        <w:t>if</w:t>
-      </w:r>
-      <w:proofErr w:type="spellEnd"/>
-      <w:r>
-        <w:rPr>
-          <w:lang w:val="nl-BE"/>
-        </w:rPr>
-        <w:t xml:space="preserve"> statement omdat de counter van de timer </w:t>
+        <w:t xml:space="preserve">je geen gelijkheid kunt doen in je if statement omdat de counter van de timer </w:t>
       </w:r>
       <w:r>
         <w:rPr>
@@ -2731,10 +2415,10 @@
           <w:lang w:val="nl-BE"/>
         </w:rPr>
         <w:object w:dxaOrig="9026" w:dyaOrig="404" w14:anchorId="4CA72B6C">
-          <v:shape id="_x0000_i1027" type="#_x0000_t75" style="width:451.3pt;height:20.15pt" o:ole="">
+          <v:shape id="_x0000_i1030" type="#_x0000_t75" style="width:451.2pt;height:20.4pt" o:ole="">
             <v:imagedata r:id="rId35" o:title=""/>
           </v:shape>
-          <o:OLEObject Type="Embed" ProgID="Word.OpenDocumentText.12" ShapeID="_x0000_i1027" DrawAspect="Content" ObjectID="_1674989016" r:id="rId36"/>
+          <o:OLEObject Type="Embed" ProgID="Word.OpenDocumentText.12" ShapeID="_x0000_i1030" DrawAspect="Content" ObjectID="_1675768912" r:id="rId36"/>
         </w:object>
       </w:r>
     </w:p>
@@ -2745,48 +2429,25 @@
           <w:lang w:val="nl-BE"/>
         </w:rPr>
       </w:pPr>
-      <w:proofErr w:type="spellStart"/>
-      <w:r>
-        <w:rPr>
-          <w:lang w:val="nl-BE"/>
-        </w:rPr>
-        <w:t>Leds</w:t>
-      </w:r>
-      <w:proofErr w:type="spellEnd"/>
-      <w:r>
-        <w:rPr>
-          <w:lang w:val="nl-BE"/>
-        </w:rPr>
-        <w:t xml:space="preserve"> aansturen</w:t>
-      </w:r>
-    </w:p>
-    <w:p>
-      <w:pPr>
-        <w:rPr>
-          <w:lang w:val="nl-BE"/>
-        </w:rPr>
-      </w:pPr>
-      <w:r>
-        <w:rPr>
-          <w:lang w:val="nl-BE"/>
-        </w:rPr>
-        <w:t xml:space="preserve">Eerst en vooral moet de GPIO </w:t>
-      </w:r>
-      <w:proofErr w:type="spellStart"/>
-      <w:r>
-        <w:rPr>
-          <w:lang w:val="nl-BE"/>
-        </w:rPr>
-        <w:t>clock</w:t>
-      </w:r>
-      <w:proofErr w:type="spellEnd"/>
-      <w:r>
-        <w:rPr>
-          <w:lang w:val="nl-BE"/>
-        </w:rPr>
-        <w:t xml:space="preserve"> worden </w:t>
-      </w:r>
-      <w:proofErr w:type="spellStart"/>
+      <w:r>
+        <w:rPr>
+          <w:lang w:val="nl-BE"/>
+        </w:rPr>
+        <w:t>Leds aansturen</w:t>
+      </w:r>
+    </w:p>
+    <w:p>
+      <w:pPr>
+        <w:rPr>
+          <w:lang w:val="nl-BE"/>
+        </w:rPr>
+      </w:pPr>
+      <w:r>
+        <w:rPr>
+          <w:lang w:val="nl-BE"/>
+        </w:rPr>
+        <w:t xml:space="preserve">Eerst en vooral moet de GPIO clock worden </w:t>
+      </w:r>
       <w:r>
         <w:rPr>
           <w:lang w:val="nl-BE"/>
@@ -2803,28 +2464,7 @@
         <w:rPr>
           <w:lang w:val="nl-BE"/>
         </w:rPr>
-        <w:t>enabled</w:t>
-      </w:r>
-      <w:proofErr w:type="spellEnd"/>
-      <w:r>
-        <w:rPr>
-          <w:lang w:val="nl-BE"/>
-        </w:rPr>
-        <w:t xml:space="preserve"> voor de </w:t>
-      </w:r>
-      <w:proofErr w:type="spellStart"/>
-      <w:r>
-        <w:rPr>
-          <w:lang w:val="nl-BE"/>
-        </w:rPr>
-        <w:t>leds</w:t>
-      </w:r>
-      <w:proofErr w:type="spellEnd"/>
-      <w:r>
-        <w:rPr>
-          <w:lang w:val="nl-BE"/>
-        </w:rPr>
-        <w:t xml:space="preserve"> te laten werken.</w:t>
+        <w:t>enabled voor de leds te laten werken.</w:t>
       </w:r>
     </w:p>
     <w:bookmarkStart w:id="9" w:name="_MON_1674982208"/>
@@ -2840,10 +2480,10 @@
           <w:lang w:val="nl-BE"/>
         </w:rPr>
         <w:object w:dxaOrig="9026" w:dyaOrig="404" w14:anchorId="2501F82C">
-          <v:shape id="_x0000_i1028" type="#_x0000_t75" style="width:451.3pt;height:20.15pt" o:ole="">
+          <v:shape id="_x0000_i1031" type="#_x0000_t75" style="width:451.2pt;height:20.4pt" o:ole="">
             <v:imagedata r:id="rId37" o:title=""/>
           </v:shape>
-          <o:OLEObject Type="Embed" ProgID="Word.OpenDocumentText.12" ShapeID="_x0000_i1028" DrawAspect="Content" ObjectID="_1674989017" r:id="rId38"/>
+          <o:OLEObject Type="Embed" ProgID="Word.OpenDocumentText.12" ShapeID="_x0000_i1031" DrawAspect="Content" ObjectID="_1675768913" r:id="rId38"/>
         </w:object>
       </w:r>
     </w:p>
@@ -2859,7 +2499,6 @@
         </w:rPr>
         <w:t xml:space="preserve">Daarna ben ik gaan opzoeken op welke pinnen de </w:t>
       </w:r>
-      <w:proofErr w:type="spellStart"/>
       <w:r>
         <w:rPr>
           <w:lang w:val="nl-BE"/>
@@ -2870,14 +2509,7 @@
         <w:rPr>
           <w:lang w:val="nl-BE"/>
         </w:rPr>
-        <w:t>s</w:t>
-      </w:r>
-      <w:proofErr w:type="spellEnd"/>
-      <w:r>
-        <w:rPr>
-          <w:lang w:val="nl-BE"/>
-        </w:rPr>
-        <w:t xml:space="preserve"> zitten en heb ik een kleine functie geschreven om ze makkelijk aan of uit te zetten</w:t>
+        <w:t>s zitten en heb ik een kleine functie geschreven om ze makkelijk aan of uit te zetten</w:t>
       </w:r>
       <w:r>
         <w:rPr>
@@ -2899,10 +2531,10 @@
           <w:lang w:val="nl-BE"/>
         </w:rPr>
         <w:object w:dxaOrig="9026" w:dyaOrig="4709" w14:anchorId="300530DB">
-          <v:shape id="_x0000_i1029" type="#_x0000_t75" style="width:398.15pt;height:207.85pt" o:ole="">
+          <v:shape id="_x0000_i1032" type="#_x0000_t75" style="width:397.8pt;height:208.2pt" o:ole="">
             <v:imagedata r:id="rId39" o:title=""/>
           </v:shape>
-          <o:OLEObject Type="Embed" ProgID="Word.OpenDocumentText.12" ShapeID="_x0000_i1029" DrawAspect="Content" ObjectID="_1674989018" r:id="rId40"/>
+          <o:OLEObject Type="Embed" ProgID="Word.OpenDocumentText.12" ShapeID="_x0000_i1032" DrawAspect="Content" ObjectID="_1675768914" r:id="rId40"/>
         </w:object>
       </w:r>
     </w:p>
@@ -2929,21 +2561,7 @@
         <w:rPr>
           <w:lang w:val="nl-BE"/>
         </w:rPr>
-        <w:t xml:space="preserve">Het eerste keer proberen heb ik een </w:t>
-      </w:r>
-      <w:proofErr w:type="spellStart"/>
-      <w:r>
-        <w:rPr>
-          <w:lang w:val="nl-BE"/>
-        </w:rPr>
-        <w:t>boolean</w:t>
-      </w:r>
-      <w:proofErr w:type="spellEnd"/>
-      <w:r>
-        <w:rPr>
-          <w:lang w:val="nl-BE"/>
-        </w:rPr>
-        <w:t xml:space="preserve"> </w:t>
+        <w:t xml:space="preserve">Het eerste keer proberen heb ik een boolean </w:t>
       </w:r>
       <w:r>
         <w:rPr>
@@ -2955,21 +2573,7 @@
         <w:rPr>
           <w:lang w:val="nl-BE"/>
         </w:rPr>
-        <w:t xml:space="preserve">in een </w:t>
-      </w:r>
-      <w:proofErr w:type="spellStart"/>
-      <w:r>
-        <w:rPr>
-          <w:lang w:val="nl-BE"/>
-        </w:rPr>
-        <w:t>if</w:t>
-      </w:r>
-      <w:proofErr w:type="spellEnd"/>
-      <w:r>
-        <w:rPr>
-          <w:lang w:val="nl-BE"/>
-        </w:rPr>
-        <w:t xml:space="preserve"> statement te vergelijken met een enkel getal. Daarom heb ik genomen voor </w:t>
+        <w:t xml:space="preserve">in een if statement te vergelijken met een enkel getal. Daarom heb ik genomen voor </w:t>
       </w:r>
       <w:r>
         <w:rPr>
@@ -2991,10 +2595,10 @@
           <w:lang w:val="nl-BE"/>
         </w:rPr>
         <w:object w:dxaOrig="9026" w:dyaOrig="2667" w14:anchorId="28869355">
-          <v:shape id="_x0000_i1045" type="#_x0000_t75" style="width:451.3pt;height:133.3pt" o:ole="">
+          <v:shape id="_x0000_i1033" type="#_x0000_t75" style="width:451.2pt;height:133.2pt" o:ole="">
             <v:imagedata r:id="rId41" o:title=""/>
           </v:shape>
-          <o:OLEObject Type="Embed" ProgID="Word.OpenDocumentText.12" ShapeID="_x0000_i1045" DrawAspect="Content" ObjectID="_1674989019" r:id="rId42"/>
+          <o:OLEObject Type="Embed" ProgID="Word.OpenDocumentText.12" ShapeID="_x0000_i1033" DrawAspect="Content" ObjectID="_1675768915" r:id="rId42"/>
         </w:object>
       </w:r>
     </w:p>
@@ -3026,21 +2630,7 @@
         <w:rPr>
           <w:lang w:val="nl-BE"/>
         </w:rPr>
-        <w:t xml:space="preserve">de timer meerdere keren onder 10 zullen de </w:t>
-      </w:r>
-      <w:proofErr w:type="spellStart"/>
-      <w:r>
-        <w:rPr>
-          <w:lang w:val="nl-BE"/>
-        </w:rPr>
-        <w:t>leds</w:t>
-      </w:r>
-      <w:proofErr w:type="spellEnd"/>
-      <w:r>
-        <w:rPr>
-          <w:lang w:val="nl-BE"/>
-        </w:rPr>
-        <w:t xml:space="preserve"> direct al wisselen </w:t>
+        <w:t xml:space="preserve">de timer meerdere keren onder 10 zullen de leds direct al wisselen </w:t>
       </w:r>
       <w:r>
         <w:rPr>
@@ -3072,105 +2662,49 @@
         <w:rPr>
           <w:lang w:val="nl-BE"/>
         </w:rPr>
-        <w:t xml:space="preserve">in de </w:t>
-      </w:r>
-      <w:proofErr w:type="spellStart"/>
-      <w:r>
-        <w:rPr>
-          <w:lang w:val="nl-BE"/>
-        </w:rPr>
-        <w:t>reference</w:t>
-      </w:r>
-      <w:proofErr w:type="spellEnd"/>
+        <w:t>in de reference manuals te gaan zoeken. Zo ben ik er achter gekomen dat je de timer ook op en af kunt laten tellen</w:t>
+      </w:r>
+      <w:r>
+        <w:rPr>
+          <w:lang w:val="nl-BE"/>
+        </w:rPr>
+        <w:t>. De Up/Down-count zal tellen to</w:t>
+      </w:r>
+      <w:r>
+        <w:rPr>
+          <w:lang w:val="nl-BE"/>
+        </w:rPr>
+        <w:t xml:space="preserve">t </w:t>
+      </w:r>
+      <w:r>
+        <w:rPr>
+          <w:lang w:val="nl-BE"/>
+        </w:rPr>
+        <w:t xml:space="preserve">aan het maximum dat is ingesteld en dan terug aftellen tot 0 </w:t>
+      </w:r>
+      <w:r>
+        <w:rPr>
+          <w:lang w:val="nl-BE"/>
+        </w:rPr>
+        <w:t>enzovoort</w:t>
+      </w:r>
+      <w:r>
+        <w:rPr>
+          <w:lang w:val="nl-BE"/>
+        </w:rPr>
+        <w:t>.</w:t>
+      </w:r>
       <w:r>
         <w:rPr>
           <w:lang w:val="nl-BE"/>
         </w:rPr>
         <w:t xml:space="preserve"> </w:t>
       </w:r>
-      <w:proofErr w:type="spellStart"/>
-      <w:r>
-        <w:rPr>
-          <w:lang w:val="nl-BE"/>
-        </w:rPr>
-        <w:t>manuals</w:t>
-      </w:r>
-      <w:proofErr w:type="spellEnd"/>
-      <w:r>
-        <w:rPr>
-          <w:lang w:val="nl-BE"/>
-        </w:rPr>
-        <w:t xml:space="preserve"> te gaan zoeken. Zo ben ik er achter gekomen dat je de timer ook op en af kunt laten tellen</w:t>
-      </w:r>
-      <w:r>
-        <w:rPr>
-          <w:lang w:val="nl-BE"/>
-        </w:rPr>
-        <w:t>. De Up/Down-</w:t>
-      </w:r>
-      <w:proofErr w:type="spellStart"/>
-      <w:r>
-        <w:rPr>
-          <w:lang w:val="nl-BE"/>
-        </w:rPr>
-        <w:t>count</w:t>
-      </w:r>
-      <w:proofErr w:type="spellEnd"/>
-      <w:r>
-        <w:rPr>
-          <w:lang w:val="nl-BE"/>
-        </w:rPr>
-        <w:t xml:space="preserve"> zal tellen to</w:t>
-      </w:r>
-      <w:r>
-        <w:rPr>
-          <w:lang w:val="nl-BE"/>
-        </w:rPr>
-        <w:t xml:space="preserve">t </w:t>
-      </w:r>
-      <w:r>
-        <w:rPr>
-          <w:lang w:val="nl-BE"/>
-        </w:rPr>
-        <w:t xml:space="preserve">aan het maximum dat is ingesteld en dan terug aftellen tot 0 </w:t>
-      </w:r>
-      <w:r>
-        <w:rPr>
-          <w:lang w:val="nl-BE"/>
-        </w:rPr>
-        <w:t>enzovoort</w:t>
-      </w:r>
-      <w:r>
-        <w:rPr>
-          <w:lang w:val="nl-BE"/>
-        </w:rPr>
-        <w:t>.</w:t>
-      </w:r>
-      <w:r>
-        <w:rPr>
-          <w:lang w:val="nl-BE"/>
-        </w:rPr>
-        <w:t xml:space="preserve"> </w:t>
-      </w:r>
-      <w:r>
-        <w:rPr>
-          <w:lang w:val="nl-BE"/>
-        </w:rPr>
-        <w:t xml:space="preserve">We kunne dit aanpassen in de </w:t>
-      </w:r>
-      <w:proofErr w:type="spellStart"/>
-      <w:r>
-        <w:rPr>
-          <w:lang w:val="nl-BE"/>
-        </w:rPr>
-        <w:t>TIMERn_CTRL</w:t>
-      </w:r>
-      <w:proofErr w:type="spellEnd"/>
-      <w:r>
-        <w:rPr>
-          <w:lang w:val="nl-BE"/>
-        </w:rPr>
-        <w:t xml:space="preserve"> regi</w:t>
+      <w:r>
+        <w:rPr>
+          <w:lang w:val="nl-BE"/>
+        </w:rPr>
+        <w:t>We kunne dit aanpassen in de TIMERn_CTRL regi</w:t>
       </w:r>
       <w:r>
         <w:rPr>
@@ -3307,10 +2841,10 @@
           <w:lang w:val="nl-BE"/>
         </w:rPr>
         <w:object w:dxaOrig="9026" w:dyaOrig="404" w14:anchorId="75EF96F6">
-          <v:shape id="_x0000_i1048" type="#_x0000_t75" style="width:451.3pt;height:20.15pt" o:ole="">
+          <v:shape id="_x0000_i1034" type="#_x0000_t75" style="width:451.2pt;height:20.4pt" o:ole="">
             <v:imagedata r:id="rId45" o:title=""/>
           </v:shape>
-          <o:OLEObject Type="Embed" ProgID="Word.OpenDocumentText.12" ShapeID="_x0000_i1048" DrawAspect="Content" ObjectID="_1674989020" r:id="rId46"/>
+          <o:OLEObject Type="Embed" ProgID="Word.OpenDocumentText.12" ShapeID="_x0000_i1034" DrawAspect="Content" ObjectID="_1675768916" r:id="rId46"/>
         </w:object>
       </w:r>
     </w:p>
@@ -3495,21 +3029,7 @@
         <w:rPr>
           <w:lang w:val="nl-BE"/>
         </w:rPr>
-        <w:t xml:space="preserve">Hiermee kunnen we dus in een </w:t>
-      </w:r>
-      <w:proofErr w:type="spellStart"/>
-      <w:r>
-        <w:rPr>
-          <w:lang w:val="nl-BE"/>
-        </w:rPr>
-        <w:t>if</w:t>
-      </w:r>
-      <w:proofErr w:type="spellEnd"/>
-      <w:r>
-        <w:rPr>
-          <w:lang w:val="nl-BE"/>
-        </w:rPr>
-        <w:t xml:space="preserve"> statement uithalen in welke richting de counter aan het tellen is.</w:t>
+        <w:t>Hiermee kunnen we dus in een if statement uithalen in welke richting de counter aan het tellen is.</w:t>
       </w:r>
     </w:p>
     <w:bookmarkStart w:id="13" w:name="_MON_1674986341"/>
@@ -3525,10 +3045,10 @@
           <w:lang w:val="nl-BE"/>
         </w:rPr>
         <w:object w:dxaOrig="9026" w:dyaOrig="3123" w14:anchorId="608EB58D">
-          <v:shape id="_x0000_i1052" type="#_x0000_t75" style="width:451.3pt;height:156pt" o:ole="">
+          <v:shape id="_x0000_i1035" type="#_x0000_t75" style="width:451.2pt;height:156pt" o:ole="">
             <v:imagedata r:id="rId49" o:title=""/>
           </v:shape>
-          <o:OLEObject Type="Embed" ProgID="Word.OpenDocumentText.12" ShapeID="_x0000_i1052" DrawAspect="Content" ObjectID="_1674989021" r:id="rId50"/>
+          <o:OLEObject Type="Embed" ProgID="Word.OpenDocumentText.12" ShapeID="_x0000_i1035" DrawAspect="Content" ObjectID="_1675768917" r:id="rId50"/>
         </w:object>
       </w:r>
     </w:p>
@@ -3560,21 +3080,7 @@
         <w:rPr>
           <w:lang w:val="nl-BE"/>
         </w:rPr>
-        <w:t xml:space="preserve">en de </w:t>
-      </w:r>
-      <w:proofErr w:type="spellStart"/>
-      <w:r>
-        <w:rPr>
-          <w:lang w:val="nl-BE"/>
-        </w:rPr>
-        <w:t>leds</w:t>
-      </w:r>
-      <w:proofErr w:type="spellEnd"/>
-      <w:r>
-        <w:rPr>
-          <w:lang w:val="nl-BE"/>
-        </w:rPr>
-        <w:t xml:space="preserve"> daardoor niet echt uitgaan</w:t>
+        <w:t>en de leds daardoor niet echt uitgaan</w:t>
       </w:r>
       <w:r>
         <w:rPr>
@@ -3592,21 +3098,7 @@
         <w:rPr>
           <w:lang w:val="nl-BE"/>
         </w:rPr>
-        <w:t xml:space="preserve"> dus trager laten lopen door de </w:t>
-      </w:r>
-      <w:proofErr w:type="spellStart"/>
-      <w:r>
-        <w:rPr>
-          <w:lang w:val="nl-BE"/>
-        </w:rPr>
-        <w:t>prescaler</w:t>
-      </w:r>
-      <w:proofErr w:type="spellEnd"/>
-      <w:r>
-        <w:rPr>
-          <w:lang w:val="nl-BE"/>
-        </w:rPr>
-        <w:t xml:space="preserve"> aan te passen</w:t>
+        <w:t xml:space="preserve"> dus trager laten lopen door de prescaler aan te passen</w:t>
       </w:r>
       <w:r>
         <w:rPr>
@@ -3682,21 +3174,7 @@
         <w:rPr>
           <w:lang w:val="nl-BE"/>
         </w:rPr>
-        <w:t xml:space="preserve">Een aantal afbeeldingen terug zien we dat de </w:t>
-      </w:r>
-      <w:proofErr w:type="spellStart"/>
-      <w:r>
-        <w:rPr>
-          <w:lang w:val="nl-BE"/>
-        </w:rPr>
-        <w:t>prescaler</w:t>
-      </w:r>
-      <w:proofErr w:type="spellEnd"/>
-      <w:r>
-        <w:rPr>
-          <w:lang w:val="nl-BE"/>
-        </w:rPr>
-        <w:t xml:space="preserve"> kan worden aangepast in </w:t>
+        <w:t xml:space="preserve">Een aantal afbeeldingen terug zien we dat de prescaler kan worden aangepast in </w:t>
       </w:r>
       <w:r>
         <w:rPr>
@@ -3785,35 +3263,7 @@
         <w:rPr>
           <w:lang w:val="nl-BE"/>
         </w:rPr>
-        <w:t xml:space="preserve"> de </w:t>
-      </w:r>
-      <w:proofErr w:type="spellStart"/>
-      <w:r>
-        <w:rPr>
-          <w:lang w:val="nl-BE"/>
-        </w:rPr>
-        <w:t>value</w:t>
-      </w:r>
-      <w:proofErr w:type="spellEnd"/>
-      <w:r>
-        <w:rPr>
-          <w:lang w:val="nl-BE"/>
-        </w:rPr>
-        <w:t xml:space="preserve"> op 5. We doen dit door het gehele </w:t>
-      </w:r>
-      <w:proofErr w:type="spellStart"/>
-      <w:r>
-        <w:rPr>
-          <w:lang w:val="nl-BE"/>
-        </w:rPr>
-        <w:t>prescale</w:t>
-      </w:r>
-      <w:proofErr w:type="spellEnd"/>
-      <w:r>
-        <w:rPr>
-          <w:lang w:val="nl-BE"/>
-        </w:rPr>
-        <w:t xml:space="preserve"> veld op 0 te plaatsen en dat hier 5 in te vullen</w:t>
+        <w:t xml:space="preserve"> de value op 5. We doen dit door het gehele prescale veld op 0 te plaatsen en dat hier 5 in te vullen</w:t>
       </w:r>
       <w:r>
         <w:rPr>
@@ -3836,10 +3286,10 @@
           <w:lang w:val="nl-BE"/>
         </w:rPr>
         <w:object w:dxaOrig="9026" w:dyaOrig="631" w14:anchorId="1EA847C4">
-          <v:shape id="_x0000_i1056" type="#_x0000_t75" style="width:451.3pt;height:31.7pt" o:ole="">
+          <v:shape id="_x0000_i1036" type="#_x0000_t75" style="width:451.2pt;height:31.8pt" o:ole="">
             <v:imagedata r:id="rId53" o:title=""/>
           </v:shape>
-          <o:OLEObject Type="Embed" ProgID="Word.OpenDocumentText.12" ShapeID="_x0000_i1056" DrawAspect="Content" ObjectID="_1674989022" r:id="rId54"/>
+          <o:OLEObject Type="Embed" ProgID="Word.OpenDocumentText.12" ShapeID="_x0000_i1036" DrawAspect="Content" ObjectID="_1675768918" r:id="rId54"/>
         </w:object>
       </w:r>
     </w:p>
@@ -3980,47 +3430,19 @@
         <w:rPr>
           <w:lang w:val="nl-BE"/>
         </w:rPr>
-        <w:t xml:space="preserve">Op de afbeelding is de </w:t>
-      </w:r>
-      <w:proofErr w:type="spellStart"/>
-      <w:r>
-        <w:rPr>
-          <w:lang w:val="nl-BE"/>
-        </w:rPr>
-        <w:t>pre</w:t>
-      </w:r>
-      <w:r>
-        <w:rPr>
-          <w:lang w:val="nl-BE"/>
-        </w:rPr>
-        <w:t>scale</w:t>
-      </w:r>
-      <w:proofErr w:type="spellEnd"/>
-      <w:r>
-        <w:rPr>
-          <w:lang w:val="nl-BE"/>
-        </w:rPr>
-        <w:t xml:space="preserve"> gezet op DIV512. </w:t>
-      </w:r>
-      <w:r>
-        <w:rPr>
-          <w:lang w:val="nl-BE"/>
-        </w:rPr>
-        <w:t xml:space="preserve">We zien dat de tijd voor een </w:t>
-      </w:r>
-      <w:proofErr w:type="spellStart"/>
-      <w:r>
-        <w:rPr>
-          <w:lang w:val="nl-BE"/>
-        </w:rPr>
-        <w:t>cycle</w:t>
-      </w:r>
-      <w:proofErr w:type="spellEnd"/>
-      <w:r>
-        <w:rPr>
-          <w:lang w:val="nl-BE"/>
-        </w:rPr>
-        <w:t xml:space="preserve"> gelijk is aan </w:t>
+        <w:t>Op de afbeelding is de pre</w:t>
+      </w:r>
+      <w:r>
+        <w:rPr>
+          <w:lang w:val="nl-BE"/>
+        </w:rPr>
+        <w:t xml:space="preserve">scale gezet op DIV512. </w:t>
+      </w:r>
+      <w:r>
+        <w:rPr>
+          <w:lang w:val="nl-BE"/>
+        </w:rPr>
+        <w:t xml:space="preserve">We zien dat de tijd voor een cycle gelijk is aan </w:t>
       </w:r>
       <m:oMath>
         <m:r>
@@ -4028,49 +3450,14 @@
             <w:rFonts w:ascii="Cambria Math" w:hAnsi="Cambria Math"/>
             <w:lang w:val="nl-BE"/>
           </w:rPr>
-          <m:t>≈</m:t>
-        </m:r>
-        <m:r>
-          <w:rPr>
-            <w:rFonts w:ascii="Cambria Math" w:hAnsi="Cambria Math"/>
-            <w:lang w:val="nl-BE"/>
-          </w:rPr>
-          <m:t>3</m:t>
-        </m:r>
-        <m:r>
-          <w:rPr>
-            <w:rFonts w:ascii="Cambria Math" w:hAnsi="Cambria Math"/>
-            <w:lang w:val="nl-BE"/>
-          </w:rPr>
-          <m:t>,</m:t>
-        </m:r>
-        <m:r>
-          <w:rPr>
-            <w:rFonts w:ascii="Cambria Math" w:hAnsi="Cambria Math"/>
-            <w:lang w:val="nl-BE"/>
-          </w:rPr>
-          <m:t>67s</m:t>
+          <m:t>≈3,67s</m:t>
         </m:r>
       </m:oMath>
       <w:r>
         <w:rPr>
           <w:lang w:val="nl-BE"/>
         </w:rPr>
-        <w:t xml:space="preserve">. We weten dat een </w:t>
-      </w:r>
-      <w:proofErr w:type="spellStart"/>
-      <w:r>
-        <w:rPr>
-          <w:lang w:val="nl-BE"/>
-        </w:rPr>
-        <w:t>cycle</w:t>
-      </w:r>
-      <w:proofErr w:type="spellEnd"/>
-      <w:r>
-        <w:rPr>
-          <w:lang w:val="nl-BE"/>
-        </w:rPr>
-        <w:t xml:space="preserve"> bestaat uit de klok die tot het maximum telt (50</w:t>
+        <w:t>. We weten dat een cycle bestaat uit de klok die tot het maximum telt (50</w:t>
       </w:r>
       <w:r>
         <w:rPr>
@@ -4092,14 +3479,7 @@
             <w:rFonts w:ascii="Cambria Math" w:hAnsi="Cambria Math"/>
             <w:lang w:val="nl-BE"/>
           </w:rPr>
-          <m:t>1 cycle=2⋅</m:t>
-        </m:r>
-        <m:r>
-          <w:rPr>
-            <w:rFonts w:ascii="Cambria Math" w:hAnsi="Cambria Math"/>
-            <w:lang w:val="nl-BE"/>
-          </w:rPr>
-          <m:t>50000</m:t>
+          <m:t>1 cycle=2⋅50000</m:t>
         </m:r>
       </m:oMath>
       <w:r>
@@ -4193,28 +3573,7 @@
             <w:rFonts w:ascii="Cambria Math" w:hAnsi="Cambria Math"/>
             <w:lang w:val="nl-BE"/>
           </w:rPr>
-          <m:t>=</m:t>
-        </m:r>
-        <m:r>
-          <w:rPr>
-            <w:rFonts w:ascii="Cambria Math" w:hAnsi="Cambria Math"/>
-            <w:lang w:val="nl-BE"/>
-          </w:rPr>
-          <m:t>0</m:t>
-        </m:r>
-        <m:r>
-          <w:rPr>
-            <w:rFonts w:ascii="Cambria Math" w:hAnsi="Cambria Math"/>
-            <w:lang w:val="nl-BE"/>
-          </w:rPr>
-          <m:t>,</m:t>
-        </m:r>
-        <m:r>
-          <w:rPr>
-            <w:rFonts w:ascii="Cambria Math" w:hAnsi="Cambria Math"/>
-            <w:lang w:val="nl-BE"/>
-          </w:rPr>
-          <m:t>000367s</m:t>
+          <m:t>=0,000367s</m:t>
         </m:r>
       </m:oMath>
     </w:p>
@@ -4267,21 +3626,7 @@
             <w:rFonts w:ascii="Cambria Math" w:hAnsi="Cambria Math"/>
             <w:lang w:val="nl-BE"/>
           </w:rPr>
-          <m:t>=2724</m:t>
-        </m:r>
-        <m:r>
-          <w:rPr>
-            <w:rFonts w:ascii="Cambria Math" w:hAnsi="Cambria Math"/>
-            <w:lang w:val="nl-BE"/>
-          </w:rPr>
-          <m:t>,</m:t>
-        </m:r>
-        <m:r>
-          <w:rPr>
-            <w:rFonts w:ascii="Cambria Math" w:hAnsi="Cambria Math"/>
-            <w:lang w:val="nl-BE"/>
-          </w:rPr>
-          <m:t>8Hz</m:t>
+          <m:t>=2724,8Hz</m:t>
         </m:r>
       </m:oMath>
       <w:r>
@@ -4340,14 +3685,7 @@
             <w:rFonts w:ascii="Cambria Math" w:hAnsi="Cambria Math"/>
             <w:lang w:val="nl-BE"/>
           </w:rPr>
-          <m:t>=2724,8Hz⋅512</m:t>
-        </m:r>
-        <m:r>
-          <w:rPr>
-            <w:rFonts w:ascii="Cambria Math" w:hAnsi="Cambria Math"/>
-            <w:lang w:val="nl-BE"/>
-          </w:rPr>
-          <m:t>=1.395MHz</m:t>
+          <m:t>=2724,8Hz⋅512=1.395MHz</m:t>
         </m:r>
       </m:oMath>
       <w:r>
@@ -4355,6 +3693,68 @@
           <w:lang w:val="nl-BE"/>
         </w:rPr>
         <w:t xml:space="preserve"> </w:t>
+      </w:r>
+    </w:p>
+    <w:p>
+      <w:pPr>
+        <w:pStyle w:val="Heading1"/>
+        <w:rPr>
+          <w:lang w:val="nl-BE"/>
+        </w:rPr>
+      </w:pPr>
+      <w:r>
+        <w:rPr>
+          <w:lang w:val="nl-BE"/>
+        </w:rPr>
+        <w:lastRenderedPageBreak/>
+        <w:t>Oefening 2</w:t>
+      </w:r>
+    </w:p>
+    <w:p>
+      <w:pPr>
+        <w:rPr>
+          <w:lang w:val="nl-BE"/>
+        </w:rPr>
+      </w:pPr>
+      <w:r>
+        <w:rPr>
+          <w:noProof/>
+        </w:rPr>
+        <w:drawing>
+          <wp:inline distT="0" distB="0" distL="0" distR="0" wp14:anchorId="71A01D29" wp14:editId="268B9A78">
+            <wp:extent cx="3590925" cy="1666875"/>
+            <wp:effectExtent l="0" t="0" r="9525" b="9525"/>
+            <wp:docPr id="13" name="Picture 13"/>
+            <wp:cNvGraphicFramePr>
+              <a:graphicFrameLocks xmlns:a="http://schemas.openxmlformats.org/drawingml/2006/main" noChangeAspect="1"/>
+            </wp:cNvGraphicFramePr>
+            <a:graphic xmlns:a="http://schemas.openxmlformats.org/drawingml/2006/main">
+              <a:graphicData uri="http://schemas.openxmlformats.org/drawingml/2006/picture">
+                <pic:pic xmlns:pic="http://schemas.openxmlformats.org/drawingml/2006/picture">
+                  <pic:nvPicPr>
+                    <pic:cNvPr id="1" name=""/>
+                    <pic:cNvPicPr/>
+                  </pic:nvPicPr>
+                  <pic:blipFill>
+                    <a:blip r:embed="rId57"/>
+                    <a:stretch>
+                      <a:fillRect/>
+                    </a:stretch>
+                  </pic:blipFill>
+                  <pic:spPr>
+                    <a:xfrm>
+                      <a:off x="0" y="0"/>
+                      <a:ext cx="3590925" cy="1666875"/>
+                    </a:xfrm>
+                    <a:prstGeom prst="rect">
+                      <a:avLst/>
+                    </a:prstGeom>
+                  </pic:spPr>
+                </pic:pic>
+              </a:graphicData>
+            </a:graphic>
+          </wp:inline>
+        </w:drawing>
       </w:r>
     </w:p>
     <w:sectPr>
@@ -4476,20 +3876,11 @@
     </w:r>
     <w:r>
       <w:rPr>
-        <w:rFonts w:ascii="Cambria Math" w:hAnsi="Cambria Math" w:cs="Cambria Math"/>
         <w:noProof/>
         <w:color w:val="7F7F7F" w:themeColor="background1" w:themeShade="7F"/>
         <w:spacing w:val="60"/>
       </w:rPr>
-      <w:t>Oefening</w:t>
-    </w:r>
-    <w:r>
-      <w:rPr>
-        <w:noProof/>
-        <w:color w:val="7F7F7F" w:themeColor="background1" w:themeShade="7F"/>
-        <w:spacing w:val="60"/>
-      </w:rPr>
-      <w:t xml:space="preserve"> 1 Timer gebruiken</w:t>
+      <w:t>Oefening 2</w:t>
     </w:r>
     <w:r>
       <w:rPr>
@@ -7158,12 +6549,6 @@
 </file>
 
 <file path=customXml/item1.xml><?xml version="1.0" encoding="utf-8"?>
-<p:properties xmlns:p="http://schemas.microsoft.com/office/2006/metadata/properties" xmlns:xsi="http://www.w3.org/2001/XMLSchema-instance" xmlns:pc="http://schemas.microsoft.com/office/infopath/2007/PartnerControls">
-  <documentManagement/>
-</p:properties>
-</file>
-
-<file path=customXml/item2.xml><?xml version="1.0" encoding="utf-8"?>
 <?mso-contentType ?>
 <FormTemplates xmlns="http://schemas.microsoft.com/sharepoint/v3/contenttype/forms">
   <Display>DocumentLibraryForm</Display>
@@ -7172,11 +6557,7 @@
 </FormTemplates>
 </file>
 
-<file path=customXml/item3.xml><?xml version="1.0" encoding="utf-8"?>
-<b:Sources xmlns:b="http://schemas.openxmlformats.org/officeDocument/2006/bibliography" xmlns="http://schemas.openxmlformats.org/officeDocument/2006/bibliography" SelectedStyle="\IEEE2006OfficeOnline.xsl" StyleName="IEEE" Version="2006"/>
-</file>
-
-<file path=customXml/item4.xml><?xml version="1.0" encoding="utf-8"?>
+<file path=customXml/item2.xml><?xml version="1.0" encoding="utf-8"?>
 <ct:contentTypeSchema xmlns:ct="http://schemas.microsoft.com/office/2006/metadata/contentType" xmlns:ma="http://schemas.microsoft.com/office/2006/metadata/properties/metaAttributes" ct:_="" ma:_="" ma:contentTypeName="Document" ma:contentTypeID="0x010100318B399DCCAAFA4180717A446A5377F4" ma:contentTypeVersion="13" ma:contentTypeDescription="Een nieuw document maken." ma:contentTypeScope="" ma:versionID="7e76d0f78ff26133f4258f1907882999">
   <xsd:schema xmlns:xsd="http://www.w3.org/2001/XMLSchema" xmlns:xs="http://www.w3.org/2001/XMLSchema" xmlns:p="http://schemas.microsoft.com/office/2006/metadata/properties" xmlns:ns3="2e194a8d-78a2-4840-9eef-2bdec7620994" xmlns:ns4="1eb1805e-f4ea-4f33-840f-6bb119fb1903" targetNamespace="http://schemas.microsoft.com/office/2006/metadata/properties" ma:root="true" ma:fieldsID="2935b2912875af54347dd1fd4b2d1d41" ns3:_="" ns4:_="">
     <xsd:import namespace="2e194a8d-78a2-4840-9eef-2bdec7620994"/>
@@ -7399,16 +6780,17 @@
 </ct:contentTypeSchema>
 </file>
 
-<file path=customXml/itemProps1.xml><?xml version="1.0" encoding="utf-8"?>
-<ds:datastoreItem xmlns:ds="http://schemas.openxmlformats.org/officeDocument/2006/customXml" ds:itemID="{435E09AB-A714-42A3-824B-2D1DB53172C4}">
-  <ds:schemaRefs>
-    <ds:schemaRef ds:uri="http://schemas.microsoft.com/office/2006/metadata/properties"/>
-    <ds:schemaRef ds:uri="http://schemas.microsoft.com/office/infopath/2007/PartnerControls"/>
-  </ds:schemaRefs>
-</ds:datastoreItem>
+<file path=customXml/item3.xml><?xml version="1.0" encoding="utf-8"?>
+<b:Sources xmlns:b="http://schemas.openxmlformats.org/officeDocument/2006/bibliography" xmlns="http://schemas.openxmlformats.org/officeDocument/2006/bibliography" SelectedStyle="\IEEE2006OfficeOnline.xsl" StyleName="IEEE" Version="2006"/>
 </file>
 
-<file path=customXml/itemProps2.xml><?xml version="1.0" encoding="utf-8"?>
+<file path=customXml/item4.xml><?xml version="1.0" encoding="utf-8"?>
+<p:properties xmlns:p="http://schemas.microsoft.com/office/2006/metadata/properties" xmlns:xsi="http://www.w3.org/2001/XMLSchema-instance" xmlns:pc="http://schemas.microsoft.com/office/infopath/2007/PartnerControls">
+  <documentManagement/>
+</p:properties>
+</file>
+
+<file path=customXml/itemProps1.xml><?xml version="1.0" encoding="utf-8"?>
 <ds:datastoreItem xmlns:ds="http://schemas.openxmlformats.org/officeDocument/2006/customXml" ds:itemID="{106C7A9A-D72A-488A-B1B7-18EBDD66BF6E}">
   <ds:schemaRefs>
     <ds:schemaRef ds:uri="http://schemas.microsoft.com/sharepoint/v3/contenttype/forms"/>
@@ -7416,15 +6798,7 @@
 </ds:datastoreItem>
 </file>
 
-<file path=customXml/itemProps3.xml><?xml version="1.0" encoding="utf-8"?>
-<ds:datastoreItem xmlns:ds="http://schemas.openxmlformats.org/officeDocument/2006/customXml" ds:itemID="{DE6C730D-A6A6-4477-80C3-DB2B56129A33}">
-  <ds:schemaRefs>
-    <ds:schemaRef ds:uri="http://schemas.openxmlformats.org/officeDocument/2006/bibliography"/>
-  </ds:schemaRefs>
-</ds:datastoreItem>
-</file>
-
-<file path=customXml/itemProps4.xml><?xml version="1.0" encoding="utf-8"?>
+<file path=customXml/itemProps2.xml><?xml version="1.0" encoding="utf-8"?>
 <ds:datastoreItem xmlns:ds="http://schemas.openxmlformats.org/officeDocument/2006/customXml" ds:itemID="{AE5B9767-B02A-4B3A-B193-1DEA53CE2886}">
   <ds:schemaRefs>
     <ds:schemaRef ds:uri="http://schemas.microsoft.com/office/2006/metadata/contentType"/>
@@ -7441,4 +6815,21 @@
     <ds:schemaRef ds:uri="http://schemas.microsoft.com/internal/obd"/>
   </ds:schemaRefs>
 </ds:datastoreItem>
+</file>
+
+<file path=customXml/itemProps3.xml><?xml version="1.0" encoding="utf-8"?>
+<ds:datastoreItem xmlns:ds="http://schemas.openxmlformats.org/officeDocument/2006/customXml" ds:itemID="{DE6C730D-A6A6-4477-80C3-DB2B56129A33}">
+  <ds:schemaRefs>
+    <ds:schemaRef ds:uri="http://schemas.openxmlformats.org/officeDocument/2006/bibliography"/>
+  </ds:schemaRefs>
+</ds:datastoreItem>
+</file>
+
+<file path=customXml/itemProps4.xml><?xml version="1.0" encoding="utf-8"?>
+<ds:datastoreItem xmlns:ds="http://schemas.openxmlformats.org/officeDocument/2006/customXml" ds:itemID="{435E09AB-A714-42A3-824B-2D1DB53172C4}">
+  <ds:schemaRefs>
+    <ds:schemaRef ds:uri="http://schemas.microsoft.com/office/2006/metadata/properties"/>
+    <ds:schemaRef ds:uri="http://schemas.microsoft.com/office/infopath/2007/PartnerControls"/>
+  </ds:schemaRefs>
+</ds:datastoreItem>
 </file>
</xml_diff>